<commit_message>
update pseudo science paper
</commit_message>
<xml_diff>
--- a/Science and Technology/edit/science-v-pseudo-science.docx
+++ b/Science and Technology/edit/science-v-pseudo-science.docx
@@ -115,81 +115,39 @@
           <w:sz w:val="20"/>
           <w:szCs w:val="20"/>
         </w:rPr>
-        <w:t xml:space="preserve"> </w:t>
-      </w:r>
-      <w:r>
-        <w:rPr>
-          <w:color w:val="000000" w:themeColor="text1"/>
-          <w:sz w:val="20"/>
-          <w:szCs w:val="20"/>
-        </w:rPr>
-        <w:t xml:space="preserve">(operationalizing is to turn general questions about a subject into measurable/testable propositions). </w:t>
-      </w:r>
-      <w:r>
-        <w:rPr>
-          <w:color w:val="000000" w:themeColor="text1"/>
-          <w:sz w:val="20"/>
-          <w:szCs w:val="20"/>
-        </w:rPr>
-        <w:t>It’s a</w:t>
-      </w:r>
-      <w:r>
-        <w:rPr>
-          <w:color w:val="000000" w:themeColor="text1"/>
-          <w:sz w:val="20"/>
-          <w:szCs w:val="20"/>
-        </w:rPr>
-        <w:t xml:space="preserve"> problem because there’s a lot of </w:t>
-      </w:r>
-      <w:r>
-        <w:rPr>
-          <w:color w:val="000000" w:themeColor="text1"/>
-          <w:sz w:val="20"/>
-          <w:szCs w:val="20"/>
-        </w:rPr>
-        <w:t xml:space="preserve">smart people </w:t>
-      </w:r>
-      <w:r>
-        <w:rPr>
-          <w:color w:val="000000" w:themeColor="text1"/>
-          <w:sz w:val="20"/>
-          <w:szCs w:val="20"/>
-        </w:rPr>
-        <w:t xml:space="preserve">doing important work in the </w:t>
-      </w:r>
-      <w:r>
-        <w:rPr>
-          <w:color w:val="000000" w:themeColor="text1"/>
-          <w:sz w:val="20"/>
-          <w:szCs w:val="20"/>
-        </w:rPr>
-        <w:t>pseudo-</w:t>
-      </w:r>
-      <w:proofErr w:type="gramStart"/>
-      <w:r>
-        <w:rPr>
-          <w:color w:val="000000" w:themeColor="text1"/>
-          <w:sz w:val="20"/>
-          <w:szCs w:val="20"/>
-        </w:rPr>
-        <w:t>scienc</w:t>
-      </w:r>
-      <w:r>
-        <w:rPr>
-          <w:color w:val="000000" w:themeColor="text1"/>
-          <w:sz w:val="20"/>
-          <w:szCs w:val="20"/>
-        </w:rPr>
-        <w:t>es</w:t>
-      </w:r>
-      <w:proofErr w:type="gramEnd"/>
-      <w:r>
-        <w:rPr>
-          <w:color w:val="000000" w:themeColor="text1"/>
-          <w:sz w:val="20"/>
-          <w:szCs w:val="20"/>
-        </w:rPr>
-        <w:t xml:space="preserve"> and we don’t want to discourage them.</w:t>
+        <w:t>. O</w:t>
+      </w:r>
+      <w:r>
+        <w:rPr>
+          <w:color w:val="000000" w:themeColor="text1"/>
+          <w:sz w:val="20"/>
+          <w:szCs w:val="20"/>
+        </w:rPr>
+        <w:t xml:space="preserve">perationalizing is </w:t>
+      </w:r>
+      <w:r>
+        <w:rPr>
+          <w:color w:val="000000" w:themeColor="text1"/>
+          <w:sz w:val="20"/>
+          <w:szCs w:val="20"/>
+        </w:rPr>
+        <w:t xml:space="preserve">turning </w:t>
+      </w:r>
+      <w:r>
+        <w:rPr>
+          <w:color w:val="000000" w:themeColor="text1"/>
+          <w:sz w:val="20"/>
+          <w:szCs w:val="20"/>
+        </w:rPr>
+        <w:t>general questions about a subject into measurable/testable propositions</w:t>
+      </w:r>
+      <w:r>
+        <w:rPr>
+          <w:color w:val="000000" w:themeColor="text1"/>
+          <w:sz w:val="20"/>
+          <w:szCs w:val="20"/>
+        </w:rPr>
+        <w:t xml:space="preserve">—it means having a way to falsify work. </w:t>
       </w:r>
     </w:p>
     <w:p>

</xml_diff>

<commit_message>
update pseudo science essay
</commit_message>
<xml_diff>
--- a/Science and Technology/edit/science-v-pseudo-science.docx
+++ b/Science and Technology/edit/science-v-pseudo-science.docx
@@ -33,163 +33,23 @@
           <w:sz w:val="20"/>
           <w:szCs w:val="20"/>
         </w:rPr>
-        <w:t>There’s a lot of people that</w:t>
-      </w:r>
-      <w:r>
-        <w:rPr>
-          <w:color w:val="000000" w:themeColor="text1"/>
-          <w:sz w:val="20"/>
-          <w:szCs w:val="20"/>
-        </w:rPr>
-        <w:t xml:space="preserve"> </w:t>
-      </w:r>
-      <w:r>
-        <w:rPr>
-          <w:color w:val="000000" w:themeColor="text1"/>
-          <w:sz w:val="20"/>
-          <w:szCs w:val="20"/>
-        </w:rPr>
-        <w:t>think that pointing out the differences between</w:t>
-      </w:r>
-      <w:r>
-        <w:rPr>
-          <w:color w:val="000000" w:themeColor="text1"/>
-          <w:sz w:val="20"/>
-          <w:szCs w:val="20"/>
-        </w:rPr>
-        <w:t xml:space="preserve"> pseudo-sciences from the sciences is somehow denigrating the respectability of the pseudo-sciences. I disagree. </w:t>
-      </w:r>
-    </w:p>
-    <w:p>
-      <w:pPr>
-        <w:rPr>
-          <w:color w:val="000000" w:themeColor="text1"/>
-          <w:sz w:val="20"/>
-          <w:szCs w:val="20"/>
-        </w:rPr>
-      </w:pPr>
-    </w:p>
-    <w:p>
-      <w:pPr>
-        <w:rPr>
-          <w:color w:val="000000" w:themeColor="text1"/>
-          <w:sz w:val="20"/>
-          <w:szCs w:val="20"/>
-        </w:rPr>
-      </w:pPr>
-      <w:r>
-        <w:rPr>
-          <w:color w:val="000000" w:themeColor="text1"/>
-          <w:sz w:val="20"/>
-          <w:szCs w:val="20"/>
-        </w:rPr>
-        <w:t xml:space="preserve">The pseudo-sciences </w:t>
-      </w:r>
-      <w:r>
-        <w:rPr>
-          <w:color w:val="000000" w:themeColor="text1"/>
-          <w:sz w:val="20"/>
-          <w:szCs w:val="20"/>
-        </w:rPr>
-        <w:t>have a</w:t>
-      </w:r>
-      <w:r>
-        <w:rPr>
-          <w:color w:val="000000" w:themeColor="text1"/>
-          <w:sz w:val="20"/>
-          <w:szCs w:val="20"/>
-        </w:rPr>
-        <w:t xml:space="preserve"> lack of operationalization </w:t>
-      </w:r>
-      <w:r>
-        <w:rPr>
-          <w:color w:val="000000" w:themeColor="text1"/>
-          <w:sz w:val="20"/>
-          <w:szCs w:val="20"/>
-        </w:rPr>
-        <w:t>problem</w:t>
-      </w:r>
-      <w:r>
-        <w:rPr>
-          <w:color w:val="000000" w:themeColor="text1"/>
-          <w:sz w:val="20"/>
-          <w:szCs w:val="20"/>
-        </w:rPr>
-        <w:t>. O</w:t>
-      </w:r>
-      <w:r>
-        <w:rPr>
-          <w:color w:val="000000" w:themeColor="text1"/>
-          <w:sz w:val="20"/>
-          <w:szCs w:val="20"/>
-        </w:rPr>
-        <w:t xml:space="preserve">perationalizing is </w:t>
-      </w:r>
-      <w:r>
-        <w:rPr>
-          <w:color w:val="000000" w:themeColor="text1"/>
-          <w:sz w:val="20"/>
-          <w:szCs w:val="20"/>
-        </w:rPr>
-        <w:t xml:space="preserve">turning </w:t>
-      </w:r>
-      <w:r>
-        <w:rPr>
-          <w:color w:val="000000" w:themeColor="text1"/>
-          <w:sz w:val="20"/>
-          <w:szCs w:val="20"/>
-        </w:rPr>
-        <w:t>general questions about a subject into measurable/testable propositions</w:t>
-      </w:r>
-      <w:r>
-        <w:rPr>
-          <w:color w:val="000000" w:themeColor="text1"/>
-          <w:sz w:val="20"/>
-          <w:szCs w:val="20"/>
-        </w:rPr>
-        <w:t xml:space="preserve">—it means having a way to </w:t>
-      </w:r>
-      <w:r>
-        <w:rPr>
-          <w:color w:val="000000" w:themeColor="text1"/>
-          <w:sz w:val="20"/>
-          <w:szCs w:val="20"/>
-        </w:rPr>
-        <w:t xml:space="preserve">objectively </w:t>
-      </w:r>
-      <w:r>
-        <w:rPr>
-          <w:color w:val="000000" w:themeColor="text1"/>
-          <w:sz w:val="20"/>
-          <w:szCs w:val="20"/>
-        </w:rPr>
-        <w:t xml:space="preserve">falsify work. </w:t>
-      </w:r>
-    </w:p>
-    <w:p>
-      <w:pPr>
-        <w:rPr>
-          <w:color w:val="000000" w:themeColor="text1"/>
-          <w:sz w:val="20"/>
-          <w:szCs w:val="20"/>
-        </w:rPr>
-      </w:pPr>
-    </w:p>
-    <w:p>
-      <w:pPr>
-        <w:rPr>
-          <w:color w:val="000000" w:themeColor="text1"/>
-          <w:sz w:val="20"/>
-          <w:szCs w:val="20"/>
-        </w:rPr>
-      </w:pPr>
-      <w:r>
-        <w:rPr>
-          <w:color w:val="000000" w:themeColor="text1"/>
-          <w:sz w:val="20"/>
-          <w:szCs w:val="20"/>
-        </w:rPr>
-        <w:t xml:space="preserve">The term </w:t>
+        <w:t>There’s an important difference between the hard sciences and the</w:t>
+      </w:r>
+      <w:r>
+        <w:rPr>
+          <w:color w:val="000000" w:themeColor="text1"/>
+          <w:sz w:val="20"/>
+          <w:szCs w:val="20"/>
+        </w:rPr>
+        <w:t xml:space="preserve"> pseudo-sciences </w:t>
+      </w:r>
+      <w:r>
+        <w:rPr>
+          <w:color w:val="000000" w:themeColor="text1"/>
+          <w:sz w:val="20"/>
+          <w:szCs w:val="20"/>
+        </w:rPr>
+        <w:t xml:space="preserve">called </w:t>
       </w:r>
       <w:r>
         <w:rPr>
@@ -199,57 +59,147 @@
           <w:sz w:val="20"/>
           <w:szCs w:val="20"/>
         </w:rPr>
-        <w:t>pseudo-science</w:t>
-      </w:r>
-      <w:r>
-        <w:rPr>
-          <w:color w:val="000000" w:themeColor="text1"/>
-          <w:sz w:val="20"/>
-          <w:szCs w:val="20"/>
-        </w:rPr>
-        <w:t xml:space="preserve"> was coined by a 20th century philosopher, Karl Popper. </w:t>
-      </w:r>
-    </w:p>
-    <w:p>
-      <w:pPr>
-        <w:rPr>
-          <w:color w:val="000000" w:themeColor="text1"/>
-          <w:sz w:val="20"/>
-          <w:szCs w:val="20"/>
-        </w:rPr>
-      </w:pPr>
-    </w:p>
-    <w:p>
-      <w:pPr>
-        <w:rPr>
-          <w:color w:val="000000" w:themeColor="text1"/>
-          <w:sz w:val="20"/>
-          <w:szCs w:val="20"/>
-        </w:rPr>
-      </w:pPr>
-      <w:r>
-        <w:rPr>
-          <w:color w:val="000000" w:themeColor="text1"/>
-          <w:sz w:val="20"/>
-          <w:szCs w:val="20"/>
-        </w:rPr>
-        <w:t xml:space="preserve">Popper studied people like Einstein and Freud and </w:t>
-      </w:r>
-      <w:r>
-        <w:rPr>
-          <w:color w:val="000000" w:themeColor="text1"/>
-          <w:sz w:val="20"/>
-          <w:szCs w:val="20"/>
-        </w:rPr>
-        <w:t>realized there’s</w:t>
-      </w:r>
-      <w:r>
-        <w:rPr>
-          <w:color w:val="000000" w:themeColor="text1"/>
-          <w:sz w:val="20"/>
-          <w:szCs w:val="20"/>
-        </w:rPr>
-        <w:t xml:space="preserve"> a difference in attitude. The </w:t>
+        <w:t>falsifiability</w:t>
+      </w:r>
+      <w:r>
+        <w:rPr>
+          <w:color w:val="000000" w:themeColor="text1"/>
+          <w:sz w:val="20"/>
+          <w:szCs w:val="20"/>
+        </w:rPr>
+        <w:t xml:space="preserve">. </w:t>
+      </w:r>
+    </w:p>
+    <w:p>
+      <w:pPr>
+        <w:rPr>
+          <w:color w:val="000000" w:themeColor="text1"/>
+          <w:sz w:val="20"/>
+          <w:szCs w:val="20"/>
+        </w:rPr>
+      </w:pPr>
+    </w:p>
+    <w:p>
+      <w:pPr>
+        <w:rPr>
+          <w:color w:val="000000" w:themeColor="text1"/>
+          <w:sz w:val="20"/>
+          <w:szCs w:val="20"/>
+        </w:rPr>
+      </w:pPr>
+      <w:r>
+        <w:rPr>
+          <w:color w:val="000000" w:themeColor="text1"/>
+          <w:sz w:val="20"/>
+          <w:szCs w:val="20"/>
+        </w:rPr>
+        <w:t xml:space="preserve">The pseudo-sciences </w:t>
+      </w:r>
+      <w:r>
+        <w:rPr>
+          <w:color w:val="000000" w:themeColor="text1"/>
+          <w:sz w:val="20"/>
+          <w:szCs w:val="20"/>
+        </w:rPr>
+        <w:t>have a</w:t>
+      </w:r>
+      <w:r>
+        <w:rPr>
+          <w:color w:val="000000" w:themeColor="text1"/>
+          <w:sz w:val="20"/>
+          <w:szCs w:val="20"/>
+        </w:rPr>
+        <w:t xml:space="preserve"> lack of operationalization </w:t>
+      </w:r>
+      <w:r>
+        <w:rPr>
+          <w:color w:val="000000" w:themeColor="text1"/>
+          <w:sz w:val="20"/>
+          <w:szCs w:val="20"/>
+        </w:rPr>
+        <w:t>problem</w:t>
+      </w:r>
+      <w:r>
+        <w:rPr>
+          <w:color w:val="000000" w:themeColor="text1"/>
+          <w:sz w:val="20"/>
+          <w:szCs w:val="20"/>
+        </w:rPr>
+        <w:t>. O</w:t>
+      </w:r>
+      <w:r>
+        <w:rPr>
+          <w:color w:val="000000" w:themeColor="text1"/>
+          <w:sz w:val="20"/>
+          <w:szCs w:val="20"/>
+        </w:rPr>
+        <w:t xml:space="preserve">perationalizing is </w:t>
+      </w:r>
+      <w:r>
+        <w:rPr>
+          <w:color w:val="000000" w:themeColor="text1"/>
+          <w:sz w:val="20"/>
+          <w:szCs w:val="20"/>
+        </w:rPr>
+        <w:t xml:space="preserve">turning </w:t>
+      </w:r>
+      <w:r>
+        <w:rPr>
+          <w:color w:val="000000" w:themeColor="text1"/>
+          <w:sz w:val="20"/>
+          <w:szCs w:val="20"/>
+        </w:rPr>
+        <w:t>general questions about a subject into measurable/testable propositions</w:t>
+      </w:r>
+      <w:r>
+        <w:rPr>
+          <w:color w:val="000000" w:themeColor="text1"/>
+          <w:sz w:val="20"/>
+          <w:szCs w:val="20"/>
+        </w:rPr>
+        <w:t xml:space="preserve">—it means having a way to </w:t>
+      </w:r>
+      <w:r>
+        <w:rPr>
+          <w:color w:val="000000" w:themeColor="text1"/>
+          <w:sz w:val="20"/>
+          <w:szCs w:val="20"/>
+        </w:rPr>
+        <w:t xml:space="preserve">objectively </w:t>
+      </w:r>
+      <w:r>
+        <w:rPr>
+          <w:color w:val="000000" w:themeColor="text1"/>
+          <w:sz w:val="20"/>
+          <w:szCs w:val="20"/>
+        </w:rPr>
+        <w:t xml:space="preserve">falsify work. </w:t>
+      </w:r>
+    </w:p>
+    <w:p>
+      <w:pPr>
+        <w:rPr>
+          <w:color w:val="000000" w:themeColor="text1"/>
+          <w:sz w:val="20"/>
+          <w:szCs w:val="20"/>
+        </w:rPr>
+      </w:pPr>
+    </w:p>
+    <w:p>
+      <w:pPr>
+        <w:rPr>
+          <w:color w:val="000000" w:themeColor="text1"/>
+          <w:sz w:val="20"/>
+          <w:szCs w:val="20"/>
+        </w:rPr>
+      </w:pPr>
+      <w:r>
+        <w:rPr>
+          <w:color w:val="000000" w:themeColor="text1"/>
+          <w:sz w:val="20"/>
+          <w:szCs w:val="20"/>
+        </w:rPr>
+        <w:t xml:space="preserve">The term </w:t>
       </w:r>
       <w:r>
         <w:rPr>
@@ -259,74 +209,75 @@
           <w:sz w:val="20"/>
           <w:szCs w:val="20"/>
         </w:rPr>
-        <w:t>Einsteins</w:t>
-      </w:r>
-      <w:r>
-        <w:rPr>
-          <w:color w:val="000000" w:themeColor="text1"/>
-          <w:sz w:val="20"/>
-          <w:szCs w:val="20"/>
-        </w:rPr>
-        <w:t xml:space="preserve"> looked for evidence that would disprove their theories, but the Freuds only looked for evidence that would support their theories.</w:t>
-      </w:r>
-    </w:p>
-    <w:p>
-      <w:pPr>
-        <w:rPr>
-          <w:color w:val="000000" w:themeColor="text1"/>
-          <w:sz w:val="20"/>
-          <w:szCs w:val="20"/>
-        </w:rPr>
-      </w:pPr>
-    </w:p>
-    <w:p>
-      <w:pPr>
-        <w:rPr>
-          <w:color w:val="000000" w:themeColor="text1"/>
-          <w:sz w:val="20"/>
-          <w:szCs w:val="20"/>
-        </w:rPr>
-      </w:pPr>
-      <w:r>
-        <w:rPr>
-          <w:color w:val="000000" w:themeColor="text1"/>
-          <w:sz w:val="20"/>
-          <w:szCs w:val="20"/>
-        </w:rPr>
-        <w:t xml:space="preserve">A scientist’s best hypotheses and theories are always tentative because some unthought-of experiment or a new piece of evidence could always prove them false. </w:t>
-      </w:r>
-      <w:r>
-        <w:rPr>
-          <w:color w:val="000000" w:themeColor="text1"/>
-          <w:sz w:val="20"/>
-          <w:szCs w:val="20"/>
-        </w:rPr>
-        <w:t>A</w:t>
-      </w:r>
-      <w:r>
-        <w:rPr>
-          <w:color w:val="000000" w:themeColor="text1"/>
-          <w:sz w:val="20"/>
-          <w:szCs w:val="20"/>
-        </w:rPr>
-        <w:t xml:space="preserve"> pseudo-scientist’s theories </w:t>
-      </w:r>
-      <w:r>
-        <w:rPr>
-          <w:color w:val="000000" w:themeColor="text1"/>
-          <w:sz w:val="20"/>
-          <w:szCs w:val="20"/>
-        </w:rPr>
-        <w:t>is</w:t>
-      </w:r>
-      <w:r>
-        <w:rPr>
-          <w:color w:val="000000" w:themeColor="text1"/>
-          <w:sz w:val="20"/>
-          <w:szCs w:val="20"/>
-        </w:rPr>
-        <w:t xml:space="preserve"> true as soon as </w:t>
-      </w:r>
+        <w:t>pseudo-science</w:t>
+      </w:r>
+      <w:r>
+        <w:rPr>
+          <w:color w:val="000000" w:themeColor="text1"/>
+          <w:sz w:val="20"/>
+          <w:szCs w:val="20"/>
+        </w:rPr>
+        <w:t xml:space="preserve"> was coined by a 20th century </w:t>
+      </w:r>
+      <w:r>
+        <w:rPr>
+          <w:color w:val="000000" w:themeColor="text1"/>
+          <w:sz w:val="20"/>
+          <w:szCs w:val="20"/>
+        </w:rPr>
+        <w:t xml:space="preserve">Austrian </w:t>
+      </w:r>
+      <w:r>
+        <w:rPr>
+          <w:color w:val="000000" w:themeColor="text1"/>
+          <w:sz w:val="20"/>
+          <w:szCs w:val="20"/>
+        </w:rPr>
+        <w:t xml:space="preserve">philosopher, Karl Popper. </w:t>
+      </w:r>
+    </w:p>
+    <w:p>
+      <w:pPr>
+        <w:rPr>
+          <w:color w:val="000000" w:themeColor="text1"/>
+          <w:sz w:val="20"/>
+          <w:szCs w:val="20"/>
+        </w:rPr>
+      </w:pPr>
+    </w:p>
+    <w:p>
+      <w:pPr>
+        <w:rPr>
+          <w:color w:val="000000" w:themeColor="text1"/>
+          <w:sz w:val="20"/>
+          <w:szCs w:val="20"/>
+        </w:rPr>
+      </w:pPr>
+      <w:r>
+        <w:rPr>
+          <w:color w:val="000000" w:themeColor="text1"/>
+          <w:sz w:val="20"/>
+          <w:szCs w:val="20"/>
+        </w:rPr>
+        <w:t xml:space="preserve">Popper studied people like Einstein and Freud and </w:t>
+      </w:r>
+      <w:r>
+        <w:rPr>
+          <w:color w:val="000000" w:themeColor="text1"/>
+          <w:sz w:val="20"/>
+          <w:szCs w:val="20"/>
+        </w:rPr>
+        <w:t>realized there’s</w:t>
+      </w:r>
+      <w:r>
+        <w:rPr>
+          <w:color w:val="000000" w:themeColor="text1"/>
+          <w:sz w:val="20"/>
+          <w:szCs w:val="20"/>
+        </w:rPr>
+        <w:t xml:space="preserve"> a difference in attitude. The </w:t>
+      </w:r>
+      <w:proofErr w:type="spellStart"/>
       <w:r>
         <w:rPr>
           <w:i/>
@@ -335,6 +286,147 @@
           <w:sz w:val="20"/>
           <w:szCs w:val="20"/>
         </w:rPr>
+        <w:t>Einsteins</w:t>
+      </w:r>
+      <w:proofErr w:type="spellEnd"/>
+      <w:r>
+        <w:rPr>
+          <w:color w:val="000000" w:themeColor="text1"/>
+          <w:sz w:val="20"/>
+          <w:szCs w:val="20"/>
+        </w:rPr>
+        <w:t xml:space="preserve"> looked for evidence that would disprove their theories, but the Freuds only looked for evidence that support</w:t>
+      </w:r>
+      <w:r>
+        <w:rPr>
+          <w:color w:val="000000" w:themeColor="text1"/>
+          <w:sz w:val="20"/>
+          <w:szCs w:val="20"/>
+        </w:rPr>
+        <w:t>ed</w:t>
+      </w:r>
+      <w:r>
+        <w:rPr>
+          <w:color w:val="000000" w:themeColor="text1"/>
+          <w:sz w:val="20"/>
+          <w:szCs w:val="20"/>
+        </w:rPr>
+        <w:t xml:space="preserve"> their theories.</w:t>
+      </w:r>
+    </w:p>
+    <w:p>
+      <w:pPr>
+        <w:rPr>
+          <w:color w:val="000000" w:themeColor="text1"/>
+          <w:sz w:val="20"/>
+          <w:szCs w:val="20"/>
+        </w:rPr>
+      </w:pPr>
+    </w:p>
+    <w:p>
+      <w:pPr>
+        <w:rPr>
+          <w:color w:val="000000" w:themeColor="text1"/>
+          <w:sz w:val="20"/>
+          <w:szCs w:val="20"/>
+        </w:rPr>
+      </w:pPr>
+      <w:r>
+        <w:rPr>
+          <w:color w:val="000000" w:themeColor="text1"/>
+          <w:sz w:val="20"/>
+          <w:szCs w:val="20"/>
+        </w:rPr>
+        <w:t xml:space="preserve">A scientist’s best hypotheses and theories are always tentative because </w:t>
+      </w:r>
+      <w:r>
+        <w:rPr>
+          <w:color w:val="000000" w:themeColor="text1"/>
+          <w:sz w:val="20"/>
+          <w:szCs w:val="20"/>
+        </w:rPr>
+        <w:t>it just takes one person with an</w:t>
+      </w:r>
+      <w:r>
+        <w:rPr>
+          <w:color w:val="000000" w:themeColor="text1"/>
+          <w:sz w:val="20"/>
+          <w:szCs w:val="20"/>
+        </w:rPr>
+        <w:t xml:space="preserve"> unthought-of experiment or a new piece of evidence </w:t>
+      </w:r>
+      <w:r>
+        <w:rPr>
+          <w:color w:val="000000" w:themeColor="text1"/>
+          <w:sz w:val="20"/>
+          <w:szCs w:val="20"/>
+        </w:rPr>
+        <w:t>to</w:t>
+      </w:r>
+      <w:r>
+        <w:rPr>
+          <w:color w:val="000000" w:themeColor="text1"/>
+          <w:sz w:val="20"/>
+          <w:szCs w:val="20"/>
+        </w:rPr>
+        <w:t xml:space="preserve"> fals</w:t>
+      </w:r>
+      <w:r>
+        <w:rPr>
+          <w:color w:val="000000" w:themeColor="text1"/>
+          <w:sz w:val="20"/>
+          <w:szCs w:val="20"/>
+        </w:rPr>
+        <w:t>ify a claim</w:t>
+      </w:r>
+      <w:r>
+        <w:rPr>
+          <w:color w:val="000000" w:themeColor="text1"/>
+          <w:sz w:val="20"/>
+          <w:szCs w:val="20"/>
+        </w:rPr>
+        <w:t xml:space="preserve">. </w:t>
+      </w:r>
+      <w:r>
+        <w:rPr>
+          <w:color w:val="000000" w:themeColor="text1"/>
+          <w:sz w:val="20"/>
+          <w:szCs w:val="20"/>
+        </w:rPr>
+        <w:t>A</w:t>
+      </w:r>
+      <w:r>
+        <w:rPr>
+          <w:color w:val="000000" w:themeColor="text1"/>
+          <w:sz w:val="20"/>
+          <w:szCs w:val="20"/>
+        </w:rPr>
+        <w:t xml:space="preserve"> pseudo-scientist’s theories </w:t>
+      </w:r>
+      <w:r>
+        <w:rPr>
+          <w:color w:val="000000" w:themeColor="text1"/>
+          <w:sz w:val="20"/>
+          <w:szCs w:val="20"/>
+        </w:rPr>
+        <w:t>are</w:t>
+      </w:r>
+      <w:r>
+        <w:rPr>
+          <w:color w:val="000000" w:themeColor="text1"/>
+          <w:sz w:val="20"/>
+          <w:szCs w:val="20"/>
+        </w:rPr>
+        <w:t xml:space="preserve"> true as soon as </w:t>
+      </w:r>
+      <w:r>
+        <w:rPr>
+          <w:i/>
+          <w:iCs/>
+          <w:color w:val="000000" w:themeColor="text1"/>
+          <w:sz w:val="20"/>
+          <w:szCs w:val="20"/>
+        </w:rPr>
         <w:t>enough</w:t>
       </w:r>
       <w:r>
@@ -385,7 +477,23 @@
           <w:sz w:val="20"/>
           <w:szCs w:val="20"/>
         </w:rPr>
-        <w:t xml:space="preserve">person present some </w:t>
+        <w:t>person present</w:t>
+      </w:r>
+      <w:r>
+        <w:rPr>
+          <w:color w:val="000000" w:themeColor="text1"/>
+          <w:sz w:val="20"/>
+          <w:szCs w:val="20"/>
+        </w:rPr>
+        <w:t xml:space="preserve">s </w:t>
+      </w:r>
+      <w:r>
+        <w:rPr>
+          <w:color w:val="000000" w:themeColor="text1"/>
+          <w:sz w:val="20"/>
+          <w:szCs w:val="20"/>
+        </w:rPr>
+        <w:t xml:space="preserve">some </w:t>
       </w:r>
       <w:r>
         <w:rPr>
@@ -425,7 +533,23 @@
           <w:sz w:val="20"/>
           <w:szCs w:val="20"/>
         </w:rPr>
-        <w:t xml:space="preserve">no one tested before. How do you </w:t>
+        <w:t>no one</w:t>
+      </w:r>
+      <w:r>
+        <w:rPr>
+          <w:color w:val="000000" w:themeColor="text1"/>
+          <w:sz w:val="20"/>
+          <w:szCs w:val="20"/>
+        </w:rPr>
+        <w:t>’s</w:t>
+      </w:r>
+      <w:r>
+        <w:rPr>
+          <w:color w:val="000000" w:themeColor="text1"/>
+          <w:sz w:val="20"/>
+          <w:szCs w:val="20"/>
+        </w:rPr>
+        <w:t xml:space="preserve"> tested before. How do you </w:t>
       </w:r>
       <w:r>
         <w:rPr>
@@ -475,7 +599,39 @@
           <w:sz w:val="20"/>
           <w:szCs w:val="20"/>
         </w:rPr>
-        <w:t xml:space="preserve">Operationalizing lets scientists weed themselves out from the posers. Claims that’ve survived persistent attempts to disprove them automatically prompt credibility. Popper (a pseudo-scientist himself) distinguished pseudo-science from science to find better logical justifications for knowledge claims—not to dismiss </w:t>
+        <w:t>Operationalizing lets scientists weed themselves out from the posers. Claims that</w:t>
+      </w:r>
+      <w:r>
+        <w:rPr>
+          <w:color w:val="000000" w:themeColor="text1"/>
+          <w:sz w:val="20"/>
+          <w:szCs w:val="20"/>
+        </w:rPr>
+        <w:t xml:space="preserve"> can </w:t>
+      </w:r>
+      <w:r>
+        <w:rPr>
+          <w:color w:val="000000" w:themeColor="text1"/>
+          <w:sz w:val="20"/>
+          <w:szCs w:val="20"/>
+        </w:rPr>
+        <w:t xml:space="preserve">survive persistent attempts to disprove them automatically </w:t>
+      </w:r>
+      <w:r>
+        <w:rPr>
+          <w:color w:val="000000" w:themeColor="text1"/>
+          <w:sz w:val="20"/>
+          <w:szCs w:val="20"/>
+        </w:rPr>
+        <w:t>garner</w:t>
+      </w:r>
+      <w:r>
+        <w:rPr>
+          <w:color w:val="000000" w:themeColor="text1"/>
+          <w:sz w:val="20"/>
+          <w:szCs w:val="20"/>
+        </w:rPr>
+        <w:t xml:space="preserve"> credibility. Popper (a pseudo-scientist himself) distinguished pseudo-science from science to find better logical justifications for knowledge claims—not to dismiss </w:t>
       </w:r>
       <w:r>
         <w:rPr>

</xml_diff>